<commit_message>
Change scale of the valentine video
</commit_message>
<xml_diff>
--- a/magic_window/f1f2aff0-f8ea-4247-9dfd-282159c1007f/card_outside.docx
+++ b/magic_window/f1f2aff0-f8ea-4247-9dfd-282159c1007f/card_outside.docx
@@ -64,6 +64,69 @@
               <w:ind w:left="-385" w:right="-112"/>
               <w:jc w:val="center"/>
             </w:pPr>
+            <w:r>
+              <w:rPr>
+                <w:noProof/>
+                <w:color w:val="4472C4" w:themeColor="accent1"/>
+                <w:sz w:val="72"/>
+                <w:szCs w:val="72"/>
+              </w:rPr>
+              <w:drawing>
+                <wp:anchor distT="0" distB="0" distL="114300" distR="114300" simplePos="0" relativeHeight="251657215" behindDoc="1" locked="0" layoutInCell="1" allowOverlap="1" wp14:anchorId="46F88CB5" wp14:editId="4CFCD0F6">
+                  <wp:simplePos x="0" y="0"/>
+                  <wp:positionH relativeFrom="column">
+                    <wp:posOffset>4753610</wp:posOffset>
+                  </wp:positionH>
+                  <wp:positionV relativeFrom="page">
+                    <wp:posOffset>241935</wp:posOffset>
+                  </wp:positionV>
+                  <wp:extent cx="4888230" cy="6843395"/>
+                  <wp:effectExtent l="0" t="0" r="1270" b="1905"/>
+                  <wp:wrapNone/>
+                  <wp:docPr id="5" name="Picture 5"/>
+                  <wp:cNvGraphicFramePr>
+                    <a:graphicFrameLocks xmlns:a="http://schemas.openxmlformats.org/drawingml/2006/main" noChangeAspect="1"/>
+                  </wp:cNvGraphicFramePr>
+                  <a:graphic xmlns:a="http://schemas.openxmlformats.org/drawingml/2006/main">
+                    <a:graphicData uri="http://schemas.openxmlformats.org/drawingml/2006/picture">
+                      <pic:pic xmlns:pic="http://schemas.openxmlformats.org/drawingml/2006/picture">
+                        <pic:nvPicPr>
+                          <pic:cNvPr id="5" name="Picture 5"/>
+                          <pic:cNvPicPr/>
+                        </pic:nvPicPr>
+                        <pic:blipFill>
+                          <a:blip r:embed="rId5">
+                            <a:extLst>
+                              <a:ext uri="{28A0092B-C50C-407E-A947-70E740481C1C}">
+                                <a14:useLocalDpi xmlns:a14="http://schemas.microsoft.com/office/drawing/2010/main" val="0"/>
+                              </a:ext>
+                            </a:extLst>
+                          </a:blip>
+                          <a:stretch>
+                            <a:fillRect/>
+                          </a:stretch>
+                        </pic:blipFill>
+                        <pic:spPr>
+                          <a:xfrm>
+                            <a:off x="0" y="0"/>
+                            <a:ext cx="4888230" cy="6843395"/>
+                          </a:xfrm>
+                          <a:prstGeom prst="rect">
+                            <a:avLst/>
+                          </a:prstGeom>
+                        </pic:spPr>
+                      </pic:pic>
+                    </a:graphicData>
+                  </a:graphic>
+                  <wp14:sizeRelH relativeFrom="page">
+                    <wp14:pctWidth>0</wp14:pctWidth>
+                  </wp14:sizeRelH>
+                  <wp14:sizeRelV relativeFrom="page">
+                    <wp14:pctHeight>0</wp14:pctHeight>
+                  </wp14:sizeRelV>
+                </wp:anchor>
+              </w:drawing>
+            </w:r>
           </w:p>
           <w:p>
             <w:pPr>
@@ -197,7 +260,7 @@
                           <pic:cNvPicPr/>
                         </pic:nvPicPr>
                         <pic:blipFill>
-                          <a:blip r:embed="rId5" cstate="print">
+                          <a:blip r:embed="rId6" cstate="print">
                             <a:extLst>
                               <a:ext uri="{28A0092B-C50C-407E-A947-70E740481C1C}">
                                 <a14:useLocalDpi xmlns:a14="http://schemas.microsoft.com/office/drawing/2010/main" val="0"/>
@@ -254,166 +317,16 @@
                 <w:rFonts w:ascii="Edwardian Script ITC" w:hAnsi="Edwardian Script ITC"/>
                 <w:b/>
                 <w:bCs/>
-                <w:color w:val="FF0000"/>
                 <w:sz w:val="120"/>
                 <w:szCs w:val="120"/>
-                <w14:shadow w14:blurRad="38100" w14:dist="25400" w14:dir="5400000" w14:sx="100000" w14:sy="100000" w14:kx="0" w14:ky="0" w14:algn="ctr">
-                  <w14:srgbClr w14:val="6E747A">
-                    <w14:alpha w14:val="57000"/>
-                  </w14:srgbClr>
-                </w14:shadow>
-                <w14:textOutline w14:w="0" w14:cap="flat" w14:cmpd="sng" w14:algn="ctr">
-                  <w14:noFill/>
-                  <w14:prstDash w14:val="solid"/>
-                  <w14:round/>
-                </w14:textOutline>
-              </w:rPr>
-            </w:pPr>
-            <w:r>
-              <w:rPr>
-                <w:noProof/>
-                <w:color w:val="4472C4" w:themeColor="accent1"/>
-                <w:sz w:val="72"/>
-                <w:szCs w:val="72"/>
-              </w:rPr>
-              <w:drawing>
-                <wp:anchor distT="0" distB="0" distL="114300" distR="114300" simplePos="0" relativeHeight="251657215" behindDoc="1" locked="0" layoutInCell="1" allowOverlap="1" wp14:anchorId="46F88CB5" wp14:editId="1C17C2C3">
-                  <wp:simplePos x="0" y="0"/>
-                  <wp:positionH relativeFrom="column">
-                    <wp:posOffset>-102598</wp:posOffset>
-                  </wp:positionH>
-                  <wp:positionV relativeFrom="page">
-                    <wp:posOffset>-453</wp:posOffset>
-                  </wp:positionV>
-                  <wp:extent cx="4888230" cy="7332980"/>
-                  <wp:effectExtent l="0" t="0" r="1270" b="0"/>
-                  <wp:wrapNone/>
-                  <wp:docPr id="5" name="Picture 5" descr="Melting pink glitter background | Royalty free stock vector - 1226201"/>
-                  <wp:cNvGraphicFramePr>
-                    <a:graphicFrameLocks xmlns:a="http://schemas.openxmlformats.org/drawingml/2006/main" noChangeAspect="1"/>
-                  </wp:cNvGraphicFramePr>
-                  <a:graphic xmlns:a="http://schemas.openxmlformats.org/drawingml/2006/main">
-                    <a:graphicData uri="http://schemas.openxmlformats.org/drawingml/2006/picture">
-                      <pic:pic xmlns:pic="http://schemas.openxmlformats.org/drawingml/2006/picture">
-                        <pic:nvPicPr>
-                          <pic:cNvPr id="5" name="Picture 5" descr="Melting pink glitter background | Royalty free stock vector - 1226201"/>
-                          <pic:cNvPicPr/>
-                        </pic:nvPicPr>
-                        <pic:blipFill>
-                          <a:blip r:embed="rId6" cstate="print">
-                            <a:extLst>
-                              <a:ext uri="{28A0092B-C50C-407E-A947-70E740481C1C}">
-                                <a14:useLocalDpi xmlns:a14="http://schemas.microsoft.com/office/drawing/2010/main" val="0"/>
-                              </a:ext>
-                              <a:ext uri="{837473B0-CC2E-450A-ABE3-18F120FF3D39}">
-                                <a1611:picAttrSrcUrl xmlns:a1611="http://schemas.microsoft.com/office/drawing/2016/11/main" r:id="rId7"/>
-                              </a:ext>
-                            </a:extLst>
-                          </a:blip>
-                          <a:stretch>
-                            <a:fillRect/>
-                          </a:stretch>
-                        </pic:blipFill>
-                        <pic:spPr>
-                          <a:xfrm>
-                            <a:off x="0" y="0"/>
-                            <a:ext cx="4888230" cy="7332980"/>
-                          </a:xfrm>
-                          <a:prstGeom prst="rect">
-                            <a:avLst/>
-                          </a:prstGeom>
-                        </pic:spPr>
-                      </pic:pic>
-                    </a:graphicData>
-                  </a:graphic>
-                  <wp14:sizeRelH relativeFrom="page">
-                    <wp14:pctWidth>0</wp14:pctWidth>
-                  </wp14:sizeRelH>
-                  <wp14:sizeRelV relativeFrom="page">
-                    <wp14:pctHeight>0</wp14:pctHeight>
-                  </wp14:sizeRelV>
-                </wp:anchor>
-              </w:drawing>
-            </w:r>
-            <w:r>
-              <w:rPr>
-                <w:noProof/>
-                <w:color w:val="4472C4" w:themeColor="accent1"/>
-                <w:sz w:val="72"/>
-                <w:szCs w:val="72"/>
-                <w14:glow w14:rad="63500">
-                  <w14:schemeClr w14:val="accent1">
+                <w14:glow w14:rad="101600">
+                  <w14:schemeClr w14:val="accent2">
                     <w14:alpha w14:val="60000"/>
                     <w14:satMod w14:val="175000"/>
                   </w14:schemeClr>
                 </w14:glow>
-                <w14:shadow w14:blurRad="38100" w14:dist="25400" w14:dir="5400000" w14:sx="100000" w14:sy="100000" w14:kx="0" w14:ky="0" w14:algn="ctr">
-                  <w14:srgbClr w14:val="6E747A">
-                    <w14:alpha w14:val="57000"/>
-                  </w14:srgbClr>
-                </w14:shadow>
-                <w14:textOutline w14:w="0" w14:cap="flat" w14:cmpd="sng" w14:algn="ctr">
-                  <w14:noFill/>
-                  <w14:prstDash w14:val="solid"/>
-                  <w14:round/>
-                </w14:textOutline>
-              </w:rPr>
-              <w:drawing>
-                <wp:anchor distT="0" distB="0" distL="114300" distR="114300" simplePos="0" relativeHeight="251659264" behindDoc="0" locked="0" layoutInCell="1" allowOverlap="1" wp14:anchorId="22865EA4" wp14:editId="69DABD7F">
-                  <wp:simplePos x="0" y="0"/>
-                  <wp:positionH relativeFrom="column">
-                    <wp:posOffset>130615</wp:posOffset>
-                  </wp:positionH>
-                  <wp:positionV relativeFrom="paragraph">
-                    <wp:posOffset>1938655</wp:posOffset>
-                  </wp:positionV>
-                  <wp:extent cx="4248332" cy="2834434"/>
-                  <wp:effectExtent l="0" t="0" r="0" b="0"/>
-                  <wp:wrapNone/>
-                  <wp:docPr id="3" name="Picture 3"/>
-                  <wp:cNvGraphicFramePr>
-                    <a:graphicFrameLocks xmlns:a="http://schemas.openxmlformats.org/drawingml/2006/main" noChangeAspect="1"/>
-                  </wp:cNvGraphicFramePr>
-                  <a:graphic xmlns:a="http://schemas.openxmlformats.org/drawingml/2006/main">
-                    <a:graphicData uri="http://schemas.openxmlformats.org/drawingml/2006/picture">
-                      <pic:pic xmlns:pic="http://schemas.openxmlformats.org/drawingml/2006/picture">
-                        <pic:nvPicPr>
-                          <pic:cNvPr id="3" name="Picture 3"/>
-                          <pic:cNvPicPr/>
-                        </pic:nvPicPr>
-                        <pic:blipFill>
-                          <a:blip r:embed="rId8" cstate="print">
-                            <a:extLst>
-                              <a:ext uri="{28A0092B-C50C-407E-A947-70E740481C1C}">
-                                <a14:useLocalDpi xmlns:a14="http://schemas.microsoft.com/office/drawing/2010/main" val="0"/>
-                              </a:ext>
-                            </a:extLst>
-                          </a:blip>
-                          <a:stretch>
-                            <a:fillRect/>
-                          </a:stretch>
-                        </pic:blipFill>
-                        <pic:spPr>
-                          <a:xfrm>
-                            <a:off x="0" y="0"/>
-                            <a:ext cx="4248332" cy="2834434"/>
-                          </a:xfrm>
-                          <a:prstGeom prst="rect">
-                            <a:avLst/>
-                          </a:prstGeom>
-                        </pic:spPr>
-                      </pic:pic>
-                    </a:graphicData>
-                  </a:graphic>
-                  <wp14:sizeRelH relativeFrom="page">
-                    <wp14:pctWidth>0</wp14:pctWidth>
-                  </wp14:sizeRelH>
-                  <wp14:sizeRelV relativeFrom="page">
-                    <wp14:pctHeight>0</wp14:pctHeight>
-                  </wp14:sizeRelV>
-                </wp:anchor>
-              </w:drawing>
-            </w:r>
+              </w:rPr>
+            </w:pPr>
             <w:r>
               <w:rPr>
                 <w:rFonts w:ascii="Lucida Calligraphy" w:hAnsi="Lucida Calligraphy"/>
@@ -439,205 +352,6 @@
               </w:rPr>
               <w:t xml:space="preserve"> </w:t>
             </w:r>
-            <w:r>
-              <w:rPr>
-                <w:rFonts w:ascii="Edwardian Script ITC" w:hAnsi="Edwardian Script ITC"/>
-                <w:b/>
-                <w:bCs/>
-                <w:color w:val="FF0000"/>
-                <w:sz w:val="120"/>
-                <w:szCs w:val="120"/>
-                <w14:shadow w14:blurRad="38100" w14:dist="25400" w14:dir="5400000" w14:sx="100000" w14:sy="100000" w14:kx="0" w14:ky="0" w14:algn="ctr">
-                  <w14:srgbClr w14:val="6E747A">
-                    <w14:alpha w14:val="57000"/>
-                  </w14:srgbClr>
-                </w14:shadow>
-                <w14:textOutline w14:w="0" w14:cap="flat" w14:cmpd="sng" w14:algn="ctr">
-                  <w14:noFill/>
-                  <w14:prstDash w14:val="solid"/>
-                  <w14:round/>
-                </w14:textOutline>
-              </w:rPr>
-              <w:t>Happy Anniversary</w:t>
-            </w:r>
-          </w:p>
-          <w:p>
-            <w:pPr>
-              <w:tabs>
-                <w:tab w:val="left" w:pos="7146"/>
-              </w:tabs>
-              <w:ind w:left="-115"/>
-              <w:jc w:val="center"/>
-              <w:rPr>
-                <w:rFonts w:ascii="Edwardian Script ITC" w:hAnsi="Edwardian Script ITC"/>
-                <w:b/>
-                <w:bCs/>
-                <w:color w:val="FF0000"/>
-                <w:sz w:val="120"/>
-                <w:szCs w:val="120"/>
-                <w14:shadow w14:blurRad="38100" w14:dist="25400" w14:dir="5400000" w14:sx="100000" w14:sy="100000" w14:kx="0" w14:ky="0" w14:algn="ctr">
-                  <w14:srgbClr w14:val="6E747A">
-                    <w14:alpha w14:val="57000"/>
-                  </w14:srgbClr>
-                </w14:shadow>
-                <w14:textOutline w14:w="0" w14:cap="flat" w14:cmpd="sng" w14:algn="ctr">
-                  <w14:noFill/>
-                  <w14:prstDash w14:val="solid"/>
-                  <w14:round/>
-                </w14:textOutline>
-              </w:rPr>
-            </w:pPr>
-          </w:p>
-          <w:p>
-            <w:pPr>
-              <w:tabs>
-                <w:tab w:val="left" w:pos="7146"/>
-              </w:tabs>
-              <w:ind w:left="-115"/>
-              <w:jc w:val="center"/>
-              <w:rPr>
-                <w:rFonts w:ascii="Edwardian Script ITC" w:hAnsi="Edwardian Script ITC"/>
-                <w:b/>
-                <w:bCs/>
-                <w:color w:val="FF0000"/>
-                <w:sz w:val="120"/>
-                <w:szCs w:val="120"/>
-                <w14:shadow w14:blurRad="38100" w14:dist="25400" w14:dir="5400000" w14:sx="100000" w14:sy="100000" w14:kx="0" w14:ky="0" w14:algn="ctr">
-                  <w14:srgbClr w14:val="6E747A">
-                    <w14:alpha w14:val="57000"/>
-                  </w14:srgbClr>
-                </w14:shadow>
-                <w14:textOutline w14:w="0" w14:cap="flat" w14:cmpd="sng" w14:algn="ctr">
-                  <w14:noFill/>
-                  <w14:prstDash w14:val="solid"/>
-                  <w14:round/>
-                </w14:textOutline>
-              </w:rPr>
-            </w:pPr>
-          </w:p>
-          <w:p>
-            <w:pPr>
-              <w:tabs>
-                <w:tab w:val="left" w:pos="7146"/>
-              </w:tabs>
-              <w:ind w:left="-115"/>
-              <w:jc w:val="center"/>
-              <w:rPr>
-                <w:rFonts w:ascii="Edwardian Script ITC" w:hAnsi="Edwardian Script ITC"/>
-                <w:b/>
-                <w:bCs/>
-                <w:color w:val="FF0000"/>
-                <w:sz w:val="120"/>
-                <w:szCs w:val="120"/>
-                <w14:shadow w14:blurRad="38100" w14:dist="25400" w14:dir="5400000" w14:sx="100000" w14:sy="100000" w14:kx="0" w14:ky="0" w14:algn="ctr">
-                  <w14:srgbClr w14:val="6E747A">
-                    <w14:alpha w14:val="57000"/>
-                  </w14:srgbClr>
-                </w14:shadow>
-                <w14:textOutline w14:w="0" w14:cap="flat" w14:cmpd="sng" w14:algn="ctr">
-                  <w14:noFill/>
-                  <w14:prstDash w14:val="solid"/>
-                  <w14:round/>
-                </w14:textOutline>
-              </w:rPr>
-            </w:pPr>
-          </w:p>
-          <w:p>
-            <w:pPr>
-              <w:tabs>
-                <w:tab w:val="left" w:pos="7146"/>
-              </w:tabs>
-              <w:ind w:left="-115"/>
-              <w:jc w:val="center"/>
-              <w:rPr>
-                <w:rFonts w:ascii="Edwardian Script ITC" w:hAnsi="Edwardian Script ITC"/>
-                <w:b/>
-                <w:bCs/>
-                <w:color w:val="FF0000"/>
-                <w:sz w:val="56"/>
-                <w:szCs w:val="56"/>
-                <w14:shadow w14:blurRad="38100" w14:dist="25400" w14:dir="5400000" w14:sx="100000" w14:sy="100000" w14:kx="0" w14:ky="0" w14:algn="ctr">
-                  <w14:srgbClr w14:val="6E747A">
-                    <w14:alpha w14:val="57000"/>
-                  </w14:srgbClr>
-                </w14:shadow>
-                <w14:textOutline w14:w="0" w14:cap="flat" w14:cmpd="sng" w14:algn="ctr">
-                  <w14:noFill/>
-                  <w14:prstDash w14:val="solid"/>
-                  <w14:round/>
-                </w14:textOutline>
-              </w:rPr>
-            </w:pPr>
-          </w:p>
-          <w:p>
-            <w:pPr>
-              <w:tabs>
-                <w:tab w:val="left" w:pos="7146"/>
-              </w:tabs>
-              <w:ind w:left="-115"/>
-              <w:jc w:val="center"/>
-              <w:rPr>
-                <w:rFonts w:ascii="Lucida Handwriting" w:hAnsi="Lucida Handwriting"/>
-                <w:b/>
-                <w:bCs/>
-                <w:color w:val="FF0000"/>
-                <w:sz w:val="40"/>
-                <w:szCs w:val="40"/>
-                <w14:shadow w14:blurRad="38100" w14:dist="25400" w14:dir="5400000" w14:sx="100000" w14:sy="100000" w14:kx="0" w14:ky="0" w14:algn="ctr">
-                  <w14:srgbClr w14:val="6E747A">
-                    <w14:alpha w14:val="57000"/>
-                  </w14:srgbClr>
-                </w14:shadow>
-                <w14:textOutline w14:w="0" w14:cap="flat" w14:cmpd="sng" w14:algn="ctr">
-                  <w14:noFill/>
-                  <w14:prstDash w14:val="solid"/>
-                  <w14:round/>
-                </w14:textOutline>
-              </w:rPr>
-            </w:pPr>
-            <w:r>
-              <w:rPr>
-                <w:rFonts w:ascii="Lucida Handwriting" w:hAnsi="Lucida Handwriting"/>
-                <w:b/>
-                <w:bCs/>
-                <w:color w:val="FF0000"/>
-                <w:sz w:val="40"/>
-                <w:szCs w:val="40"/>
-                <w14:shadow w14:blurRad="38100" w14:dist="25400" w14:dir="5400000" w14:sx="100000" w14:sy="100000" w14:kx="0" w14:ky="0" w14:algn="ctr">
-                  <w14:srgbClr w14:val="6E747A">
-                    <w14:alpha w14:val="57000"/>
-                  </w14:srgbClr>
-                </w14:shadow>
-                <w14:textOutline w14:w="0" w14:cap="flat" w14:cmpd="sng" w14:algn="ctr">
-                  <w14:noFill/>
-                  <w14:prstDash w14:val="solid"/>
-                  <w14:round/>
-                </w14:textOutline>
-              </w:rPr>
-              <w:t>05-02-2022</w:t>
-            </w:r>
-          </w:p>
-          <w:p>
-            <w:pPr>
-              <w:tabs>
-                <w:tab w:val="left" w:pos="7146"/>
-              </w:tabs>
-              <w:ind w:left="-115"/>
-              <w:jc w:val="center"/>
-              <w:rPr>
-                <w:rFonts w:ascii="Edwardian Script ITC" w:hAnsi="Edwardian Script ITC"/>
-                <w:b/>
-                <w:bCs/>
-                <w:sz w:val="120"/>
-                <w:szCs w:val="120"/>
-                <w14:glow w14:rad="101600">
-                  <w14:schemeClr w14:val="accent2">
-                    <w14:alpha w14:val="60000"/>
-                    <w14:satMod w14:val="175000"/>
-                  </w14:schemeClr>
-                </w14:glow>
-              </w:rPr>
-            </w:pPr>
           </w:p>
         </w:tc>
       </w:tr>
@@ -753,7 +467,7 @@
                           <pic:cNvPicPr/>
                         </pic:nvPicPr>
                         <pic:blipFill>
-                          <a:blip r:embed="rId9" cstate="print">
+                          <a:blip r:embed="rId7" cstate="print">
                             <a:extLst>
                               <a:ext uri="{28A0092B-C50C-407E-A947-70E740481C1C}">
                                 <a14:useLocalDpi xmlns:a14="http://schemas.microsoft.com/office/drawing/2010/main" val="0"/>
@@ -845,7 +559,7 @@
                 <w:szCs w:val="21"/>
               </w:rPr>
             </w:pPr>
-            <w:hyperlink r:id="rId10" w:history="1">
+            <w:hyperlink r:id="rId8" w:history="1">
               <w:r>
                 <w:rPr>
                   <w:rStyle w:val="Hyperlink"/>
@@ -875,7 +589,7 @@
                 <w:sz w:val="13"/>
                 <w:szCs w:val="13"/>
               </w:rPr>
-              <w:t>ab650569-b219-4289-8643-c7a0af90af4a</w:t>
+              <w:t>f1f2aff0-f8ea-4247-9dfd-282159c1007f</w:t>
             </w:r>
           </w:p>
         </w:tc>
@@ -938,14 +652,14 @@
         <v:path o:extrusionok="f" gradientshapeok="t" o:connecttype="rect"/>
         <o:lock v:ext="edit" aspectratio="t"/>
       </v:shapetype>
-      <v:shape id="_x0000_i1032" type="#_x0000_t75" style="width:60.85pt;height:43.7pt;visibility:visible;mso-wrap-style:square" o:bullet="t">
+      <v:shape id="_x0000_i1048" type="#_x0000_t75" style="width:60.5pt;height:43.65pt;visibility:visible;mso-wrap-style:square" o:bullet="t">
         <v:imagedata r:id="rId1" o:title=""/>
       </v:shape>
     </w:pict>
   </w:numPicBullet>
   <w:numPicBullet w:numPicBulletId="1">
     <w:pict>
-      <v:shape id="_x0000_i1033" type="#_x0000_t75" style="width:799.7pt;height:567.45pt;visibility:visible;mso-wrap-style:square" o:bullet="t">
+      <v:shape w14:anchorId="46F88CB5" id="_x0000_i1049" type="#_x0000_t75" style="width:799.65pt;height:567.55pt;visibility:visible;mso-wrap-style:square" o:bullet="t">
         <v:imagedata r:id="rId2" o:title=""/>
       </v:shape>
     </w:pict>

</xml_diff>